<commit_message>
Updated Conact Endpoints - Need to test that sql command is working.
</commit_message>
<xml_diff>
--- a/COP4331_ Formatting_Updated.docx
+++ b/COP4331_ Formatting_Updated.docx
@@ -213,18 +213,8 @@
           <w:sz w:val="24"/>
           <w:szCs w:val="24"/>
         </w:rPr>
-        <w:t xml:space="preserve"> userName, </w:t>
-      </w:r>
-      <w:proofErr w:type="gramStart"/>
-      <w:r>
-        <w:rPr>
-          <w:rFonts w:ascii="Times New Roman" w:eastAsiaTheme="minorEastAsia" w:hAnsi="Times New Roman" w:cs="Times New Roman"/>
-          <w:sz w:val="24"/>
-          <w:szCs w:val="24"/>
-        </w:rPr>
-        <w:t>password</w:t>
-      </w:r>
-      <w:proofErr w:type="gramEnd"/>
+        <w:t xml:space="preserve"> userName, password</w:t>
+      </w:r>
     </w:p>
     <w:p>
       <w:pPr>
@@ -264,18 +254,8 @@
           <w:sz w:val="24"/>
           <w:szCs w:val="24"/>
         </w:rPr>
-        <w:t xml:space="preserve"> ID, firstName, </w:t>
-      </w:r>
-      <w:proofErr w:type="gramStart"/>
-      <w:r>
-        <w:rPr>
-          <w:rFonts w:ascii="Times New Roman" w:eastAsiaTheme="minorEastAsia" w:hAnsi="Times New Roman" w:cs="Times New Roman"/>
-          <w:sz w:val="24"/>
-          <w:szCs w:val="24"/>
-        </w:rPr>
-        <w:t>lastName</w:t>
-      </w:r>
-      <w:proofErr w:type="gramEnd"/>
+        <w:t xml:space="preserve"> ID, firstName, lastName</w:t>
+      </w:r>
     </w:p>
     <w:p>
       <w:pPr>
@@ -402,18 +382,8 @@
           <w:sz w:val="24"/>
           <w:szCs w:val="24"/>
         </w:rPr>
-        <w:t xml:space="preserve">, </w:t>
-      </w:r>
-      <w:proofErr w:type="gramStart"/>
-      <w:r>
-        <w:rPr>
-          <w:rFonts w:ascii="Times New Roman" w:eastAsiaTheme="minorEastAsia" w:hAnsi="Times New Roman" w:cs="Times New Roman"/>
-          <w:sz w:val="24"/>
-          <w:szCs w:val="24"/>
-        </w:rPr>
-        <w:t>email</w:t>
-      </w:r>
-      <w:proofErr w:type="gramEnd"/>
+        <w:t>, email</w:t>
+      </w:r>
     </w:p>
     <w:p>
       <w:pPr>
@@ -550,18 +520,8 @@
           <w:sz w:val="24"/>
           <w:szCs w:val="24"/>
         </w:rPr>
-        <w:t xml:space="preserve"> </w:t>
-      </w:r>
-      <w:proofErr w:type="gramStart"/>
-      <w:r>
-        <w:rPr>
-          <w:rFonts w:ascii="Times New Roman" w:eastAsiaTheme="minorEastAsia" w:hAnsi="Times New Roman" w:cs="Times New Roman"/>
-          <w:sz w:val="24"/>
-          <w:szCs w:val="24"/>
-        </w:rPr>
-        <w:t>ID</w:t>
-      </w:r>
-      <w:proofErr w:type="gramEnd"/>
+        <w:t xml:space="preserve"> ID</w:t>
+      </w:r>
     </w:p>
     <w:p>
       <w:pPr>
@@ -675,18 +635,24 @@
           <w:sz w:val="24"/>
           <w:szCs w:val="24"/>
         </w:rPr>
-        <w:t xml:space="preserve"> contactFirstName, contactLastName, phoneNumber, address, </w:t>
-      </w:r>
-      <w:proofErr w:type="gramStart"/>
-      <w:r>
-        <w:rPr>
-          <w:rFonts w:ascii="Times New Roman" w:eastAsiaTheme="minorEastAsia" w:hAnsi="Times New Roman" w:cs="Times New Roman"/>
-          <w:sz w:val="24"/>
-          <w:szCs w:val="24"/>
-        </w:rPr>
-        <w:t>email</w:t>
-      </w:r>
-      <w:proofErr w:type="gramEnd"/>
+        <w:t xml:space="preserve"> </w:t>
+      </w:r>
+      <w:r>
+        <w:rPr>
+          <w:rFonts w:ascii="Times New Roman" w:eastAsiaTheme="minorEastAsia" w:hAnsi="Times New Roman" w:cs="Times New Roman"/>
+          <w:sz w:val="24"/>
+          <w:szCs w:val="24"/>
+        </w:rPr>
+        <w:t xml:space="preserve">CID, </w:t>
+      </w:r>
+      <w:r>
+        <w:rPr>
+          <w:rFonts w:ascii="Times New Roman" w:eastAsiaTheme="minorEastAsia" w:hAnsi="Times New Roman" w:cs="Times New Roman"/>
+          <w:sz w:val="24"/>
+          <w:szCs w:val="24"/>
+        </w:rPr>
+        <w:t>contactFirstName, contactLastName, phoneNumber, address, email</w:t>
+      </w:r>
     </w:p>
     <w:p>
       <w:pPr>
@@ -800,18 +766,8 @@
           <w:sz w:val="24"/>
           <w:szCs w:val="24"/>
         </w:rPr>
-        <w:t xml:space="preserve"> contactFirstName, contactLastName, phoneNumber, address, </w:t>
-      </w:r>
-      <w:proofErr w:type="gramStart"/>
-      <w:r>
-        <w:rPr>
-          <w:rFonts w:ascii="Times New Roman" w:eastAsiaTheme="minorEastAsia" w:hAnsi="Times New Roman" w:cs="Times New Roman"/>
-          <w:sz w:val="24"/>
-          <w:szCs w:val="24"/>
-        </w:rPr>
-        <w:t>email</w:t>
-      </w:r>
-      <w:proofErr w:type="gramEnd"/>
+        <w:t xml:space="preserve"> contactFirstName, contactLastName, phoneNumber, address, email</w:t>
+      </w:r>
     </w:p>
     <w:p>
       <w:pPr>
@@ -925,18 +881,8 @@
           <w:sz w:val="24"/>
           <w:szCs w:val="24"/>
         </w:rPr>
-        <w:t xml:space="preserve"> contactFirstName, </w:t>
-      </w:r>
-      <w:proofErr w:type="gramStart"/>
-      <w:r>
-        <w:rPr>
-          <w:rFonts w:ascii="Times New Roman" w:eastAsiaTheme="minorEastAsia" w:hAnsi="Times New Roman" w:cs="Times New Roman"/>
-          <w:sz w:val="24"/>
-          <w:szCs w:val="24"/>
-        </w:rPr>
-        <w:t>contactLastName</w:t>
-      </w:r>
-      <w:proofErr w:type="gramEnd"/>
+        <w:t xml:space="preserve"> contactFirstName, contactLastName</w:t>
+      </w:r>
     </w:p>
     <w:p>
       <w:pPr>
@@ -1050,18 +996,8 @@
           <w:sz w:val="24"/>
           <w:szCs w:val="24"/>
         </w:rPr>
-        <w:t xml:space="preserve"> </w:t>
-      </w:r>
-      <w:proofErr w:type="gramStart"/>
-      <w:r>
-        <w:rPr>
-          <w:rFonts w:ascii="Times New Roman" w:eastAsiaTheme="minorEastAsia" w:hAnsi="Times New Roman" w:cs="Times New Roman"/>
-          <w:sz w:val="24"/>
-          <w:szCs w:val="24"/>
-        </w:rPr>
-        <w:t>CID</w:t>
-      </w:r>
-      <w:proofErr w:type="gramEnd"/>
+        <w:t xml:space="preserve"> CID</w:t>
+      </w:r>
     </w:p>
     <w:p>
       <w:pPr>
@@ -1144,7 +1080,6 @@
           <w:sz w:val="24"/>
           <w:szCs w:val="24"/>
         </w:rPr>
-        <w:lastRenderedPageBreak/>
         <w:t>Show Contact</w:t>
       </w:r>
     </w:p>
@@ -1186,18 +1121,8 @@
           <w:sz w:val="24"/>
           <w:szCs w:val="24"/>
         </w:rPr>
-        <w:t xml:space="preserve"> </w:t>
-      </w:r>
-      <w:proofErr w:type="gramStart"/>
-      <w:r>
-        <w:rPr>
-          <w:rFonts w:ascii="Times New Roman" w:eastAsiaTheme="minorEastAsia" w:hAnsi="Times New Roman" w:cs="Times New Roman"/>
-          <w:sz w:val="24"/>
-          <w:szCs w:val="24"/>
-        </w:rPr>
-        <w:t>CID</w:t>
-      </w:r>
-      <w:proofErr w:type="gramEnd"/>
+        <w:t xml:space="preserve"> CID</w:t>
+      </w:r>
     </w:p>
     <w:p>
       <w:pPr>
@@ -1237,18 +1162,8 @@
           <w:sz w:val="24"/>
           <w:szCs w:val="24"/>
         </w:rPr>
-        <w:t xml:space="preserve"> firstName, lastName, phoneNumber, email, </w:t>
-      </w:r>
-      <w:proofErr w:type="gramStart"/>
-      <w:r>
-        <w:rPr>
-          <w:rFonts w:ascii="Times New Roman" w:eastAsiaTheme="minorEastAsia" w:hAnsi="Times New Roman" w:cs="Times New Roman"/>
-          <w:sz w:val="24"/>
-          <w:szCs w:val="24"/>
-        </w:rPr>
-        <w:t>address</w:t>
-      </w:r>
-      <w:proofErr w:type="gramEnd"/>
+        <w:t xml:space="preserve"> firstName, lastName, phoneNumber, email, address</w:t>
+      </w:r>
     </w:p>
     <w:p>
       <w:pPr>

</xml_diff>